<commit_message>
agregado de la documentacion y cambiado de botones
</commit_message>
<xml_diff>
--- a/Doc/CAPITULO I TESIS 2024 RONALDO PRIETO (1) (1).docx
+++ b/Doc/CAPITULO I TESIS 2024 RONALDO PRIETO (1) (1).docx
@@ -6037,10 +6037,7 @@
       </w:r>
       <w:proofErr w:type="spellEnd"/>
       <w:r>
-        <w:t xml:space="preserve"> Plus se destaca por combinar comodidad, calidad y tendencias, brindando a sus clientes una experiencia de compra única</w:t>
-      </w:r>
-      <w:r>
-        <w:t>.</w:t>
+        <w:t xml:space="preserve"> Plus se destaca por combinar comodidad, calidad y tendencias, brindando a sus clientes una experiencia de compra única.</w:t>
       </w:r>
     </w:p>
     <w:p>
@@ -6217,19 +6214,7 @@
         <w:rPr>
           <w:lang w:val="es-MX"/>
         </w:rPr>
-        <w:t xml:space="preserve">Venta de Ropa </w:t>
-      </w:r>
-      <w:r>
-        <w:rPr>
-          <w:lang w:val="es-MX"/>
-        </w:rPr>
-        <w:t>para hombre</w:t>
-      </w:r>
-      <w:r>
-        <w:rPr>
-          <w:lang w:val="es-MX"/>
-        </w:rPr>
-        <w:t xml:space="preserve"> al por menor.</w:t>
+        <w:t>Venta de Ropa para hombre al por menor.</w:t>
       </w:r>
     </w:p>
     <w:p>
@@ -6432,6 +6417,7 @@
         <w:spacing w:line="480" w:lineRule="auto"/>
         <w:jc w:val="both"/>
       </w:pPr>
+      <w:bookmarkStart w:id="3" w:name="_Hlk192675012"/>
       <w:r>
         <w:t xml:space="preserve">Desarrollar e implementar un sistema de facturación integral, eficiente y automatizado para la tienda de ropa "Moda </w:t>
       </w:r>
@@ -6441,7 +6427,11 @@
       </w:r>
       <w:proofErr w:type="spellEnd"/>
       <w:r>
-        <w:t xml:space="preserve"> Plus", ubicado en el cantón Santa Rosa, que permita optimizar los procesos de ventas, control de inventarios y generación de documentos fiscales. Este sistema tiene como objetivo mejorar la experiencia de compra de los clientes, incrementar la productividad del personal y garantizar una gestión clara y transparente de los recursos, contribuyendo al crecimiento y competitividad de la tienda en el mercado local.</w:t>
+        <w:t xml:space="preserve"> Plus", ubicado en el cantón Santa Rosa, que permita optimizar los procesos de ventas, control de inventarios y generación de documentos fiscales. Este sistema tiene como objetivo mejorar la experiencia de compra de los clientes, incrementar la productividad del personal y garantizar una gestión clara y transparente de los recursos, contribuyendo al crecimiento y competitividad de la tienda en el mercado local</w:t>
+      </w:r>
+      <w:bookmarkEnd w:id="3"/>
+      <w:r>
+        <w:t>.</w:t>
       </w:r>
     </w:p>
     <w:p>
@@ -6480,6 +6470,7 @@
           <w:lang w:val="es-EC" w:eastAsia="es-EC"/>
         </w:rPr>
       </w:pPr>
+      <w:bookmarkStart w:id="4" w:name="_Hlk192675033"/>
       <w:r>
         <w:rPr>
           <w:rFonts w:eastAsia="Times New Roman"/>
@@ -6501,7 +6492,15 @@
           <w:rFonts w:eastAsia="Times New Roman"/>
           <w:lang w:val="es-EC" w:eastAsia="es-EC"/>
         </w:rPr>
-        <w:t xml:space="preserve"> Plus" como una tienda líder en eficiencia y servicio al cliente en el cantón Santa Rosa, asegurando una gestión empresarial más sostenible y rentable en el futuro.</w:t>
+        <w:t xml:space="preserve"> Plus" como una tienda líder en eficiencia y servicio al cliente en el cantón Santa Rosa, asegurando una gestión empresarial más sostenible y rentable en el futuro</w:t>
+      </w:r>
+      <w:bookmarkEnd w:id="4"/>
+      <w:r>
+        <w:rPr>
+          <w:rFonts w:eastAsia="Times New Roman"/>
+          <w:lang w:val="es-EC" w:eastAsia="es-EC"/>
+        </w:rPr>
+        <w:t>.</w:t>
       </w:r>
     </w:p>
     <w:p>
@@ -6514,12 +6513,21 @@
           <w:lang w:val="es-EC" w:eastAsia="es-EC"/>
         </w:rPr>
       </w:pPr>
+      <w:bookmarkStart w:id="5" w:name="_Hlk192675044"/>
       <w:r>
         <w:rPr>
           <w:rFonts w:eastAsia="Times New Roman"/>
           <w:lang w:val="es-EC" w:eastAsia="es-EC"/>
         </w:rPr>
-        <w:t>Estas declaraciones reflejan el enfoque en mejorar la operatividad de la tienda mediante un sistema moderno y eficiente, al mismo tiempo que posicionan la tienda como un actor destacado en la localidad.</w:t>
+        <w:t>Estas declaraciones reflejan el enfoque en mejorar la operatividad de la tienda mediante un sistema moderno y eficiente, al mismo tiempo que posicionan la tienda como un actor destacado en la localidad</w:t>
+      </w:r>
+      <w:bookmarkEnd w:id="5"/>
+      <w:r>
+        <w:rPr>
+          <w:rFonts w:eastAsia="Times New Roman"/>
+          <w:lang w:val="es-EC" w:eastAsia="es-EC"/>
+        </w:rPr>
+        <w:t>.</w:t>
       </w:r>
     </w:p>
     <w:p>
@@ -6594,7 +6602,7 @@
           <w:b/>
         </w:rPr>
       </w:pPr>
-      <w:bookmarkStart w:id="3" w:name="_Toc151036192"/>
+      <w:bookmarkStart w:id="6" w:name="_Toc151036192"/>
       <w:r>
         <w:rPr>
           <w:b/>
@@ -6602,7 +6610,7 @@
         <w:lastRenderedPageBreak/>
         <w:t>Especificación de Procesos</w:t>
       </w:r>
-      <w:bookmarkEnd w:id="3"/>
+      <w:bookmarkEnd w:id="6"/>
     </w:p>
     <w:p>
       <w:pPr>
@@ -6623,21 +6631,11 @@
           <w:bCs/>
         </w:rPr>
       </w:pPr>
-      <w:r>
-        <w:t xml:space="preserve">El sistema de facturación debe incluir un módulo que permita registrar productos </w:t>
-      </w:r>
-      <w:r>
-        <w:t xml:space="preserve">y clientes </w:t>
-      </w:r>
-      <w:r>
-        <w:t>de manera automatizada.</w:t>
-      </w:r>
-      <w:r>
-        <w:t xml:space="preserve"> </w:t>
-      </w:r>
-      <w:r>
-        <w:t>También debe gestionar los inventarios, actualizándolos automáticamente al realizar una venta y generando órdenes de compra para reponer artículos cuando sea necesario. Además, el sistema debe emitir facturas electrónicas con toda la información necesaria, registrar todas las transacciones y enviar automáticamente las facturas a los clientes. Por otro lado, debe incluir reportes para analizar ventas, identificar necesidades de reposición y consolidar toda la información, ayudando así en la toma de decisiones. El sistema debe ser intuitivo, accesible desde diversos dispositivos y contar con medidas de seguridad, como copias de seguridad automáticas</w:t>
-      </w:r>
+      <w:bookmarkStart w:id="7" w:name="_Hlk192675103"/>
+      <w:r>
+        <w:t>El sistema de facturación debe incluir un módulo que permita registrar productos y clientes de manera automatizada. También debe gestionar los inventarios, actualizándolos automáticamente al realizar una venta y generando órdenes de compra para reponer artículos cuando sea necesario. Además, el sistema debe emitir facturas electrónicas con toda la información necesaria, registrar todas las transacciones y enviar automáticamente las facturas a los clientes. Por otro lado, debe incluir reportes para analizar ventas, identificar necesidades de reposición y consolidar toda la información, ayudando así en la toma de decisiones. El sistema debe ser intuitivo, accesible desde diversos dispositivos y contar con medidas de seguridad, como copias de seguridad automáticas</w:t>
+      </w:r>
+      <w:bookmarkEnd w:id="7"/>
       <w:r>
         <w:rPr>
           <w:bCs/>
@@ -6812,7 +6810,7 @@
         <w:lastRenderedPageBreak/>
         <w:t xml:space="preserve"> </w:t>
       </w:r>
-      <w:bookmarkStart w:id="4" w:name="_Toc151036193"/>
+      <w:bookmarkStart w:id="8" w:name="_Toc151036193"/>
       <w:r>
         <w:rPr>
           <w:b/>
@@ -6820,7 +6818,7 @@
         </w:rPr>
         <w:t>Fuente de la Información</w:t>
       </w:r>
-      <w:bookmarkEnd w:id="4"/>
+      <w:bookmarkEnd w:id="8"/>
     </w:p>
     <w:p>
       <w:pPr>
@@ -6839,13 +6837,7 @@
         <w:jc w:val="both"/>
       </w:pPr>
       <w:r>
-        <w:t>La recolección de datos es la técnica mediante la cual se obtienen los datos necesarios para elaborar la información requerida</w:t>
-      </w:r>
-      <w:r>
-        <w:t xml:space="preserve"> y obtener algo con que medir la necesidad si se requiere implementar lo que se está requiriendo y así</w:t>
-      </w:r>
-      <w:r>
-        <w:t xml:space="preserve"> permita conocer la realidad que pretendo investigar, evaluar, medir y predecir.</w:t>
+        <w:t>La recolección de datos es la técnica mediante la cual se obtienen los datos necesarios para elaborar la información requerida y obtener algo con que medir la necesidad si se requiere implementar lo que se está requiriendo y así permita conocer la realidad que pretendo investigar, evaluar, medir y predecir.</w:t>
       </w:r>
     </w:p>
     <w:p>
@@ -6918,7 +6910,7 @@
           <w:bCs/>
         </w:rPr>
       </w:pPr>
-      <w:bookmarkStart w:id="5" w:name="_Toc151036194"/>
+      <w:bookmarkStart w:id="9" w:name="_Toc151036194"/>
       <w:r>
         <w:rPr>
           <w:b/>
@@ -6926,7 +6918,7 @@
         </w:rPr>
         <w:t>Entrevista</w:t>
       </w:r>
-      <w:bookmarkEnd w:id="5"/>
+      <w:bookmarkEnd w:id="9"/>
     </w:p>
     <w:p>
       <w:pPr>
@@ -7538,7 +7530,7 @@
           <w:lang w:val="es-EC" w:eastAsia="es-EC"/>
         </w:rPr>
       </w:pPr>
-      <w:bookmarkStart w:id="6" w:name="_Toc151036195"/>
+      <w:bookmarkStart w:id="10" w:name="_Toc151036195"/>
       <w:r>
         <w:rPr>
           <w:rFonts w:eastAsia="Times New Roman"/>
@@ -7547,7 +7539,7 @@
         </w:rPr>
         <w:t>Resultado de la Entrevista</w:t>
       </w:r>
-      <w:bookmarkEnd w:id="6"/>
+      <w:bookmarkEnd w:id="10"/>
     </w:p>
     <w:p>
       <w:pPr>
@@ -7648,7 +7640,7 @@
           <w:iCs/>
         </w:rPr>
       </w:pPr>
-      <w:bookmarkStart w:id="7" w:name="_Toc151036196"/>
+      <w:bookmarkStart w:id="11" w:name="_Toc151036196"/>
       <w:r>
         <w:rPr>
           <w:b/>
@@ -7656,7 +7648,7 @@
         </w:rPr>
         <w:t>Encuesta</w:t>
       </w:r>
-      <w:bookmarkEnd w:id="7"/>
+      <w:bookmarkEnd w:id="11"/>
     </w:p>
     <w:p>
       <w:pPr>
@@ -12220,7 +12212,7 @@
           <w:bCs/>
         </w:rPr>
       </w:pPr>
-      <w:bookmarkStart w:id="8" w:name="_Toc151036197"/>
+      <w:bookmarkStart w:id="12" w:name="_Toc151036197"/>
       <w:r>
         <w:rPr>
           <w:b/>
@@ -12229,7 +12221,7 @@
         <w:lastRenderedPageBreak/>
         <w:t>Análisis de la Encuesta</w:t>
       </w:r>
-      <w:bookmarkEnd w:id="8"/>
+      <w:bookmarkEnd w:id="12"/>
     </w:p>
     <w:p>
       <w:pPr>
@@ -12290,14 +12282,14 @@
           <w:b/>
         </w:rPr>
       </w:pPr>
-      <w:bookmarkStart w:id="9" w:name="_Toc151036198"/>
+      <w:bookmarkStart w:id="13" w:name="_Toc151036198"/>
       <w:r>
         <w:rPr>
           <w:b/>
         </w:rPr>
         <w:t>Problemas Encontrados (Causas y Efectos)</w:t>
       </w:r>
-      <w:bookmarkEnd w:id="9"/>
+      <w:bookmarkEnd w:id="13"/>
     </w:p>
     <w:p>
       <w:pPr>
@@ -12951,14 +12943,14 @@
           <w:b/>
         </w:rPr>
       </w:pPr>
-      <w:bookmarkStart w:id="10" w:name="_Toc151036199"/>
+      <w:bookmarkStart w:id="14" w:name="_Toc151036199"/>
       <w:r>
         <w:rPr>
           <w:b/>
         </w:rPr>
         <w:t>Alternativas de la Solución con el Sistema Informático a desarrollar.</w:t>
       </w:r>
-      <w:bookmarkEnd w:id="10"/>
+      <w:bookmarkEnd w:id="14"/>
     </w:p>
     <w:p>
       <w:pPr>
@@ -13959,79 +13951,21 @@
           <w:rFonts w:eastAsia="Times New Roman"/>
           <w:lang w:val="es-ES" w:eastAsia="es-ES"/>
         </w:rPr>
-        <w:t xml:space="preserve">Con la implementación de este sistema </w:t>
+        <w:t xml:space="preserve">Con la implementación de este sistema de facturación brindará a la compañía la facilidad de registro y acceso a la información ingresada al </w:t>
       </w:r>
       <w:r>
         <w:rPr>
           <w:rFonts w:eastAsia="Times New Roman"/>
           <w:lang w:val="es-ES" w:eastAsia="es-ES"/>
         </w:rPr>
-        <w:t>de facturación</w:t>
+        <w:t>sistema y</w:t>
       </w:r>
       <w:r>
         <w:rPr>
           <w:rFonts w:eastAsia="Times New Roman"/>
           <w:lang w:val="es-ES" w:eastAsia="es-ES"/>
         </w:rPr>
-        <w:t xml:space="preserve"> brindará a la compañía la facilidad de registro y acceso a la información ingresada al </w:t>
-      </w:r>
-      <w:r>
-        <w:rPr>
-          <w:rFonts w:eastAsia="Times New Roman"/>
-          <w:lang w:val="es-ES" w:eastAsia="es-ES"/>
-        </w:rPr>
-        <w:t>sistema y</w:t>
-      </w:r>
-      <w:r>
-        <w:rPr>
-          <w:rFonts w:eastAsia="Times New Roman"/>
-          <w:lang w:val="es-ES" w:eastAsia="es-ES"/>
-        </w:rPr>
-        <w:t xml:space="preserve"> contribuirá en que el cliente pueda obtener los datos de una forma más rápida y eficiente con todo esto la</w:t>
-      </w:r>
-      <w:r>
-        <w:rPr>
-          <w:rFonts w:eastAsia="Times New Roman"/>
-          <w:lang w:val="es-ES" w:eastAsia="es-ES"/>
-        </w:rPr>
-        <w:t xml:space="preserve"> empresa MODA </w:t>
-      </w:r>
-      <w:r>
-        <w:rPr>
-          <w:rFonts w:eastAsia="Times New Roman"/>
-          <w:lang w:val="es-ES" w:eastAsia="es-ES"/>
-        </w:rPr>
-        <w:t>MENS PLUS podrá a contribuir a</w:t>
-      </w:r>
-      <w:r>
-        <w:rPr>
-          <w:rFonts w:eastAsia="Times New Roman"/>
-          <w:lang w:val="es-ES" w:eastAsia="es-ES"/>
-        </w:rPr>
-        <w:t xml:space="preserve"> la ciudad de Santa Rosa</w:t>
-      </w:r>
-      <w:r>
-        <w:rPr>
-          <w:rFonts w:eastAsia="Times New Roman"/>
-          <w:lang w:val="es-ES" w:eastAsia="es-ES"/>
-        </w:rPr>
-        <w:t xml:space="preserve"> con avances en </w:t>
-      </w:r>
-      <w:proofErr w:type="spellStart"/>
-      <w:r>
-        <w:rPr>
-          <w:rFonts w:eastAsia="Times New Roman"/>
-          <w:lang w:val="es-ES" w:eastAsia="es-ES"/>
-        </w:rPr>
-        <w:t>el</w:t>
-      </w:r>
-      <w:proofErr w:type="spellEnd"/>
-      <w:r>
-        <w:rPr>
-          <w:rFonts w:eastAsia="Times New Roman"/>
-          <w:lang w:val="es-ES" w:eastAsia="es-ES"/>
-        </w:rPr>
-        <w:t xml:space="preserve"> campo de la tecnología.  </w:t>
+        <w:t xml:space="preserve"> contribuirá en que el cliente pueda obtener los datos de una forma más rápida y eficiente con todo esto la empresa MODA MENS PLUS podrá a contribuir a la ciudad de Santa Rosa con avances en el campo de la tecnología.  </w:t>
       </w:r>
       <w:r>
         <w:rPr>
@@ -19272,15 +19206,6 @@
   </w:num>
   <w:num w:numId="40">
     <w:abstractNumId w:val="36"/>
-    <w:lvlOverride w:ilvl="0"/>
-    <w:lvlOverride w:ilvl="1"/>
-    <w:lvlOverride w:ilvl="2"/>
-    <w:lvlOverride w:ilvl="3"/>
-    <w:lvlOverride w:ilvl="4"/>
-    <w:lvlOverride w:ilvl="5"/>
-    <w:lvlOverride w:ilvl="6"/>
-    <w:lvlOverride w:ilvl="7"/>
-    <w:lvlOverride w:ilvl="8"/>
   </w:num>
 </w:numbering>
 </file>

</xml_diff>